<commit_message>
remove typo in author name
</commit_message>
<xml_diff>
--- a/templates/tb/TB IUU TEMPLATE (AIS).docx
+++ b/templates/tb/TB IUU TEMPLATE (AIS).docx
@@ -454,7 +454,7 @@
                       <wp:positionV relativeFrom="paragraph">
                         <wp:posOffset>57785</wp:posOffset>
                       </wp:positionV>
-                      <wp:extent cx="4551680" cy="406400"/>
+                      <wp:extent cx="4552315" cy="407035"/>
                       <wp:effectExtent l="0" t="0" r="0" b="0"/>
                       <wp:wrapNone/>
                       <wp:docPr id="3" name="Text Box 19"/>
@@ -465,7 +465,7 @@
                             <wps:spPr>
                               <a:xfrm>
                                 <a:off x="0" y="0"/>
-                                <a:ext cx="4551120" cy="405720"/>
+                                <a:ext cx="4551840" cy="406440"/>
                               </a:xfrm>
                               <a:prstGeom prst="rect">
                                 <a:avLst/>
@@ -542,7 +542,7 @@
                                       <w:szCs w:val="20"/>
                                       <w:lang w:val="en-US" w:eastAsia="zh-CN" w:bidi="ar-SA"/>
                                     </w:rPr>
-                                    <w:t>Tim BARATA -BROL</w:t>
+                                    <w:t>Tim BARATA - BROL</w:t>
                                   </w:r>
                                 </w:p>
                                 <w:p>
@@ -659,8 +659,8 @@
                 </mc:Choice>
                 <mc:Fallback>
                   <w:pict>
-                    <v:rect id="shape_0" ID="Text Box 19" stroked="f" style="position:absolute;margin-left:-5.3pt;margin-top:4.55pt;width:358.3pt;height:31.9pt">
-                      <w10:wrap type="square"/>
+                    <v:rect id="shape_0" ID="Text Box 19" stroked="f" style="position:absolute;margin-left:-5.3pt;margin-top:4.55pt;width:358.35pt;height:31.95pt;v-text-anchor:top">
+                      <w10:wrap type="none"/>
                       <v:fill o:detectmouseclick="t" on="false"/>
                       <v:stroke color="#3465a4" weight="6480" joinstyle="round" endcap="flat"/>
                       <v:textbox>
@@ -724,7 +724,7 @@
                                 <w:szCs w:val="20"/>
                                 <w:lang w:val="en-US" w:eastAsia="zh-CN" w:bidi="ar-SA"/>
                               </w:rPr>
-                              <w:t>Tim BARATA -BROL</w:t>
+                              <w:t>Tim BARATA - BROL</w:t>
                             </w:r>
                           </w:p>
                           <w:p>
@@ -840,12 +840,12 @@
                     <wp:anchor behindDoc="0" distT="0" distB="0" distL="0" distR="0" simplePos="0" locked="0" layoutInCell="1" allowOverlap="1" relativeHeight="6">
                       <wp:simplePos x="0" y="0"/>
                       <wp:positionH relativeFrom="column">
-                        <wp:posOffset>-269240</wp:posOffset>
+                        <wp:posOffset>-268605</wp:posOffset>
                       </wp:positionH>
                       <wp:positionV relativeFrom="paragraph">
                         <wp:posOffset>273685</wp:posOffset>
                       </wp:positionV>
-                      <wp:extent cx="3175" cy="1270"/>
+                      <wp:extent cx="3810" cy="1270"/>
                       <wp:effectExtent l="4445" t="0" r="8255" b="6985"/>
                       <wp:wrapNone/>
                       <wp:docPr id="5" name="Straight Connector 20"/>
@@ -856,7 +856,7 @@
                             <wps:spPr>
                               <a:xfrm flipH="1">
                                 <a:off x="0" y="0"/>
-                                <a:ext cx="2520" cy="0"/>
+                                <a:ext cx="3240" cy="0"/>
                               </a:xfrm>
                               <a:prstGeom prst="line">
                                 <a:avLst/>
@@ -884,7 +884,7 @@
                 </mc:Choice>
                 <mc:Fallback>
                   <w:pict>
-                    <v:line id="shape_0" from="-21.2pt,21.55pt" to="-21.05pt,21.55pt" ID="Straight Connector 20" stroked="t" style="position:absolute;flip:x">
+                    <v:line id="shape_0" from="-21.15pt,21.55pt" to="-20.95pt,21.55pt" ID="Straight Connector 20" stroked="t" style="position:absolute;flip:x">
                       <v:stroke color="#5b9bd5" weight="6480" joinstyle="miter" endcap="flat"/>
                       <v:fill o:detectmouseclick="t" on="false"/>
                     </v:line>
@@ -2529,7 +2529,7 @@
               <wp:positionV relativeFrom="paragraph">
                 <wp:posOffset>635</wp:posOffset>
               </wp:positionV>
-              <wp:extent cx="1831975" cy="161925"/>
+              <wp:extent cx="1832610" cy="161925"/>
               <wp:effectExtent l="0" t="0" r="0" b="0"/>
               <wp:wrapNone/>
               <wp:docPr id="7" name="Text Box 4"/>
@@ -2540,7 +2540,7 @@
                     <wps:spPr>
                       <a:xfrm>
                         <a:off x="0" y="0"/>
-                        <a:ext cx="1831320" cy="161280"/>
+                        <a:ext cx="1832040" cy="161280"/>
                       </a:xfrm>
                       <a:prstGeom prst="rect">
                         <a:avLst/>
@@ -2625,8 +2625,8 @@
         </mc:Choice>
         <mc:Fallback>
           <w:pict>
-            <v:rect id="shape_0" ID="Text Box 4" stroked="f" style="position:absolute;margin-left:167.7pt;margin-top:0.05pt;width:144.15pt;height:12.65pt;mso-position-horizontal:center;mso-position-horizontal-relative:margin">
-              <w10:wrap type="square"/>
+            <v:rect id="shape_0" ID="Text Box 4" stroked="f" style="position:absolute;margin-left:167.65pt;margin-top:0.05pt;width:144.2pt;height:12.65pt;v-text-anchor:top;mso-position-horizontal:center;mso-position-horizontal-relative:margin">
+              <w10:wrap type="none"/>
               <v:fill o:detectmouseclick="t" on="false"/>
               <v:stroke color="#3465a4" weight="6480" joinstyle="round" endcap="flat"/>
               <v:textbox>

</xml_diff>